<commit_message>
modify the ansible files
</commit_message>
<xml_diff>
--- a/Deployment/normal/doc/AnsibleDeployGuide.docx
+++ b/Deployment/normal/doc/AnsibleDeployGuide.docx
@@ -1668,7 +1668,7 @@
     <w:p>
       <w:pPr>
         <w:rPr>
-          <w:rFonts w:ascii="楷体" w:eastAsia="楷体" w:hAnsi="楷体" w:hint="eastAsia"/>
+          <w:rFonts w:ascii="楷体" w:eastAsia="楷体" w:hAnsi="楷体"/>
         </w:rPr>
       </w:pPr>
       <w:r>
@@ -1819,133 +1819,133 @@
     <w:p>
       <w:pPr>
         <w:rPr>
-          <w:rFonts w:ascii="楷体" w:eastAsia="楷体" w:hAnsi="楷体" w:hint="eastAsia"/>
-        </w:rPr>
-      </w:pPr>
-    </w:p>
-    <w:p>
-      <w:pPr>
-        <w:rPr>
-          <w:rFonts w:ascii="楷体" w:eastAsia="楷体" w:hAnsi="楷体" w:hint="eastAsia"/>
-        </w:rPr>
-      </w:pPr>
-    </w:p>
-    <w:p>
-      <w:pPr>
-        <w:rPr>
-          <w:rFonts w:ascii="楷体" w:eastAsia="楷体" w:hAnsi="楷体" w:hint="eastAsia"/>
-        </w:rPr>
-      </w:pPr>
-    </w:p>
-    <w:p>
-      <w:pPr>
-        <w:rPr>
-          <w:rFonts w:ascii="楷体" w:eastAsia="楷体" w:hAnsi="楷体" w:hint="eastAsia"/>
-        </w:rPr>
-      </w:pPr>
-    </w:p>
-    <w:p>
-      <w:pPr>
-        <w:rPr>
-          <w:rFonts w:ascii="楷体" w:eastAsia="楷体" w:hAnsi="楷体" w:hint="eastAsia"/>
-        </w:rPr>
-      </w:pPr>
-    </w:p>
-    <w:p>
-      <w:pPr>
-        <w:rPr>
-          <w:rFonts w:ascii="楷体" w:eastAsia="楷体" w:hAnsi="楷体" w:hint="eastAsia"/>
-        </w:rPr>
-      </w:pPr>
-    </w:p>
-    <w:p>
-      <w:pPr>
-        <w:rPr>
-          <w:rFonts w:ascii="楷体" w:eastAsia="楷体" w:hAnsi="楷体" w:hint="eastAsia"/>
-        </w:rPr>
-      </w:pPr>
-    </w:p>
-    <w:p>
-      <w:pPr>
-        <w:rPr>
-          <w:rFonts w:ascii="楷体" w:eastAsia="楷体" w:hAnsi="楷体" w:hint="eastAsia"/>
-        </w:rPr>
-      </w:pPr>
-    </w:p>
-    <w:p>
-      <w:pPr>
-        <w:rPr>
-          <w:rFonts w:ascii="楷体" w:eastAsia="楷体" w:hAnsi="楷体" w:hint="eastAsia"/>
-        </w:rPr>
-      </w:pPr>
-    </w:p>
-    <w:p>
-      <w:pPr>
-        <w:rPr>
-          <w:rFonts w:ascii="楷体" w:eastAsia="楷体" w:hAnsi="楷体" w:hint="eastAsia"/>
-        </w:rPr>
-      </w:pPr>
-    </w:p>
-    <w:p>
-      <w:pPr>
-        <w:rPr>
-          <w:rFonts w:ascii="楷体" w:eastAsia="楷体" w:hAnsi="楷体" w:hint="eastAsia"/>
-        </w:rPr>
-      </w:pPr>
-    </w:p>
-    <w:p>
-      <w:pPr>
-        <w:rPr>
-          <w:rFonts w:ascii="楷体" w:eastAsia="楷体" w:hAnsi="楷体" w:hint="eastAsia"/>
-        </w:rPr>
-      </w:pPr>
-    </w:p>
-    <w:p>
-      <w:pPr>
-        <w:rPr>
-          <w:rFonts w:ascii="楷体" w:eastAsia="楷体" w:hAnsi="楷体" w:hint="eastAsia"/>
-        </w:rPr>
-      </w:pPr>
-    </w:p>
-    <w:p>
-      <w:pPr>
-        <w:rPr>
-          <w:rFonts w:ascii="楷体" w:eastAsia="楷体" w:hAnsi="楷体" w:hint="eastAsia"/>
-        </w:rPr>
-      </w:pPr>
-    </w:p>
-    <w:p>
-      <w:pPr>
-        <w:rPr>
-          <w:rFonts w:ascii="楷体" w:eastAsia="楷体" w:hAnsi="楷体" w:hint="eastAsia"/>
-        </w:rPr>
-      </w:pPr>
-    </w:p>
-    <w:p>
-      <w:pPr>
-        <w:rPr>
-          <w:rFonts w:ascii="楷体" w:eastAsia="楷体" w:hAnsi="楷体" w:hint="eastAsia"/>
-        </w:rPr>
-      </w:pPr>
-    </w:p>
-    <w:p>
-      <w:pPr>
-        <w:rPr>
-          <w:rFonts w:ascii="楷体" w:eastAsia="楷体" w:hAnsi="楷体" w:hint="eastAsia"/>
-        </w:rPr>
-      </w:pPr>
-    </w:p>
-    <w:p>
-      <w:pPr>
-        <w:rPr>
-          <w:rFonts w:ascii="楷体" w:eastAsia="楷体" w:hAnsi="楷体" w:hint="eastAsia"/>
-        </w:rPr>
-      </w:pPr>
-    </w:p>
-    <w:p>
-      <w:pPr>
-        <w:rPr>
-          <w:rFonts w:ascii="楷体" w:eastAsia="楷体" w:hAnsi="楷体" w:hint="eastAsia"/>
+          <w:rFonts w:ascii="楷体" w:eastAsia="楷体" w:hAnsi="楷体"/>
+        </w:rPr>
+      </w:pPr>
+    </w:p>
+    <w:p>
+      <w:pPr>
+        <w:rPr>
+          <w:rFonts w:ascii="楷体" w:eastAsia="楷体" w:hAnsi="楷体"/>
+        </w:rPr>
+      </w:pPr>
+    </w:p>
+    <w:p>
+      <w:pPr>
+        <w:rPr>
+          <w:rFonts w:ascii="楷体" w:eastAsia="楷体" w:hAnsi="楷体"/>
+        </w:rPr>
+      </w:pPr>
+    </w:p>
+    <w:p>
+      <w:pPr>
+        <w:rPr>
+          <w:rFonts w:ascii="楷体" w:eastAsia="楷体" w:hAnsi="楷体"/>
+        </w:rPr>
+      </w:pPr>
+    </w:p>
+    <w:p>
+      <w:pPr>
+        <w:rPr>
+          <w:rFonts w:ascii="楷体" w:eastAsia="楷体" w:hAnsi="楷体"/>
+        </w:rPr>
+      </w:pPr>
+    </w:p>
+    <w:p>
+      <w:pPr>
+        <w:rPr>
+          <w:rFonts w:ascii="楷体" w:eastAsia="楷体" w:hAnsi="楷体"/>
+        </w:rPr>
+      </w:pPr>
+    </w:p>
+    <w:p>
+      <w:pPr>
+        <w:rPr>
+          <w:rFonts w:ascii="楷体" w:eastAsia="楷体" w:hAnsi="楷体"/>
+        </w:rPr>
+      </w:pPr>
+    </w:p>
+    <w:p>
+      <w:pPr>
+        <w:rPr>
+          <w:rFonts w:ascii="楷体" w:eastAsia="楷体" w:hAnsi="楷体"/>
+        </w:rPr>
+      </w:pPr>
+    </w:p>
+    <w:p>
+      <w:pPr>
+        <w:rPr>
+          <w:rFonts w:ascii="楷体" w:eastAsia="楷体" w:hAnsi="楷体"/>
+        </w:rPr>
+      </w:pPr>
+    </w:p>
+    <w:p>
+      <w:pPr>
+        <w:rPr>
+          <w:rFonts w:ascii="楷体" w:eastAsia="楷体" w:hAnsi="楷体"/>
+        </w:rPr>
+      </w:pPr>
+    </w:p>
+    <w:p>
+      <w:pPr>
+        <w:rPr>
+          <w:rFonts w:ascii="楷体" w:eastAsia="楷体" w:hAnsi="楷体"/>
+        </w:rPr>
+      </w:pPr>
+    </w:p>
+    <w:p>
+      <w:pPr>
+        <w:rPr>
+          <w:rFonts w:ascii="楷体" w:eastAsia="楷体" w:hAnsi="楷体"/>
+        </w:rPr>
+      </w:pPr>
+    </w:p>
+    <w:p>
+      <w:pPr>
+        <w:rPr>
+          <w:rFonts w:ascii="楷体" w:eastAsia="楷体" w:hAnsi="楷体"/>
+        </w:rPr>
+      </w:pPr>
+    </w:p>
+    <w:p>
+      <w:pPr>
+        <w:rPr>
+          <w:rFonts w:ascii="楷体" w:eastAsia="楷体" w:hAnsi="楷体"/>
+        </w:rPr>
+      </w:pPr>
+    </w:p>
+    <w:p>
+      <w:pPr>
+        <w:rPr>
+          <w:rFonts w:ascii="楷体" w:eastAsia="楷体" w:hAnsi="楷体"/>
+        </w:rPr>
+      </w:pPr>
+    </w:p>
+    <w:p>
+      <w:pPr>
+        <w:rPr>
+          <w:rFonts w:ascii="楷体" w:eastAsia="楷体" w:hAnsi="楷体"/>
+        </w:rPr>
+      </w:pPr>
+    </w:p>
+    <w:p>
+      <w:pPr>
+        <w:rPr>
+          <w:rFonts w:ascii="楷体" w:eastAsia="楷体" w:hAnsi="楷体"/>
+        </w:rPr>
+      </w:pPr>
+    </w:p>
+    <w:p>
+      <w:pPr>
+        <w:rPr>
+          <w:rFonts w:ascii="楷体" w:eastAsia="楷体" w:hAnsi="楷体"/>
+        </w:rPr>
+      </w:pPr>
+    </w:p>
+    <w:p>
+      <w:pPr>
+        <w:rPr>
+          <w:rFonts w:ascii="楷体" w:eastAsia="楷体" w:hAnsi="楷体"/>
         </w:rPr>
       </w:pPr>
       <w:r>
@@ -2434,18 +2434,6 @@
       <w:proofErr w:type="spellEnd"/>
       <w:r>
         <w:rPr>
-          <w:rFonts w:ascii="楷体" w:eastAsia="楷体" w:hAnsi="楷体"/>
-        </w:rPr>
-        <w:t>/</w:t>
-      </w:r>
-      <w:r>
-        <w:rPr>
-          <w:rFonts w:ascii="楷体" w:eastAsia="楷体" w:hAnsi="楷体" w:hint="eastAsia"/>
-        </w:rPr>
-        <w:t>module</w:t>
-      </w:r>
-      <w:r>
-        <w:rPr>
           <w:rFonts w:ascii="楷体" w:eastAsia="楷体" w:hAnsi="楷体" w:hint="eastAsia"/>
         </w:rPr>
         <w:t>/</w:t>
@@ -2598,6 +2586,12 @@
         </w:rPr>
         <w:t>/</w:t>
       </w:r>
+      <w:r>
+        <w:rPr>
+          <w:rFonts w:ascii="楷体" w:eastAsia="楷体" w:hAnsi="楷体" w:hint="eastAsia"/>
+        </w:rPr>
+        <w:t>module-</w:t>
+      </w:r>
       <w:proofErr w:type="spellStart"/>
       <w:r>
         <w:rPr>
@@ -2643,21 +2637,6 @@
         <w:t>yml</w:t>
       </w:r>
       <w:proofErr w:type="spellEnd"/>
-      <w:r>
-        <w:rPr>
-          <w:rFonts w:ascii="楷体" w:eastAsia="楷体" w:hAnsi="楷体"/>
-        </w:rPr>
-        <w:t>/</w:t>
-      </w:r>
-      <w:r>
-        <w:t xml:space="preserve"> </w:t>
-      </w:r>
-      <w:r>
-        <w:rPr>
-          <w:rFonts w:ascii="楷体" w:eastAsia="楷体" w:hAnsi="楷体"/>
-        </w:rPr>
-        <w:t>module</w:t>
-      </w:r>
       <w:r>
         <w:rPr>
           <w:rFonts w:ascii="楷体" w:eastAsia="楷体" w:hAnsi="楷体"/>
@@ -2830,15 +2809,6 @@
         </w:rPr>
         <w:t>/</w:t>
       </w:r>
-      <w:r>
-        <w:t xml:space="preserve"> </w:t>
-      </w:r>
-      <w:r>
-        <w:rPr>
-          <w:rFonts w:ascii="楷体" w:eastAsia="楷体" w:hAnsi="楷体"/>
-        </w:rPr>
-        <w:t>module/</w:t>
-      </w:r>
       <w:proofErr w:type="spellStart"/>
       <w:r>
         <w:rPr>
@@ -3151,15 +3121,6 @@
         </w:rPr>
         <w:t>/</w:t>
       </w:r>
-      <w:r>
-        <w:t xml:space="preserve"> </w:t>
-      </w:r>
-      <w:r>
-        <w:rPr>
-          <w:rFonts w:ascii="楷体" w:eastAsia="楷体" w:hAnsi="楷体"/>
-        </w:rPr>
-        <w:t>module/</w:t>
-      </w:r>
       <w:proofErr w:type="spellStart"/>
       <w:r>
         <w:rPr>
@@ -3346,15 +3307,6 @@
         </w:rPr>
         <w:t>/</w:t>
       </w:r>
-      <w:r>
-        <w:t xml:space="preserve"> </w:t>
-      </w:r>
-      <w:r>
-        <w:rPr>
-          <w:rFonts w:ascii="楷体" w:eastAsia="楷体" w:hAnsi="楷体"/>
-        </w:rPr>
-        <w:t>module/</w:t>
-      </w:r>
       <w:proofErr w:type="spellStart"/>
       <w:r>
         <w:rPr>
@@ -3529,21 +3481,6 @@
         </w:rPr>
         <w:t>/</w:t>
       </w:r>
-      <w:r>
-        <w:t xml:space="preserve"> </w:t>
-      </w:r>
-      <w:r>
-        <w:rPr>
-          <w:rFonts w:ascii="楷体" w:eastAsia="楷体" w:hAnsi="楷体"/>
-        </w:rPr>
-        <w:t>module</w:t>
-      </w:r>
-      <w:r>
-        <w:rPr>
-          <w:rFonts w:ascii="楷体" w:eastAsia="楷体" w:hAnsi="楷体"/>
-        </w:rPr>
-        <w:t>/</w:t>
-      </w:r>
       <w:proofErr w:type="spellStart"/>
       <w:r>
         <w:rPr>
@@ -3662,21 +3599,6 @@
         </w:rPr>
         <w:t>/</w:t>
       </w:r>
-      <w:r>
-        <w:t xml:space="preserve"> </w:t>
-      </w:r>
-      <w:r>
-        <w:rPr>
-          <w:rFonts w:ascii="楷体" w:eastAsia="楷体" w:hAnsi="楷体"/>
-        </w:rPr>
-        <w:t>module</w:t>
-      </w:r>
-      <w:r>
-        <w:rPr>
-          <w:rFonts w:ascii="楷体" w:eastAsia="楷体" w:hAnsi="楷体"/>
-        </w:rPr>
-        <w:t>/</w:t>
-      </w:r>
       <w:proofErr w:type="spellStart"/>
       <w:r>
         <w:rPr>
@@ -3785,21 +3707,6 @@
         <w:t>yml</w:t>
       </w:r>
       <w:proofErr w:type="spellEnd"/>
-      <w:r>
-        <w:rPr>
-          <w:rFonts w:ascii="楷体" w:eastAsia="楷体" w:hAnsi="楷体"/>
-        </w:rPr>
-        <w:t>/</w:t>
-      </w:r>
-      <w:r>
-        <w:t xml:space="preserve"> </w:t>
-      </w:r>
-      <w:r>
-        <w:rPr>
-          <w:rFonts w:ascii="楷体" w:eastAsia="楷体" w:hAnsi="楷体"/>
-        </w:rPr>
-        <w:t>module</w:t>
-      </w:r>
       <w:r>
         <w:rPr>
           <w:rFonts w:ascii="楷体" w:eastAsia="楷体" w:hAnsi="楷体"/>
@@ -4201,21 +4108,6 @@
         <w:t>yml</w:t>
       </w:r>
       <w:proofErr w:type="spellEnd"/>
-      <w:r>
-        <w:rPr>
-          <w:rFonts w:ascii="楷体" w:eastAsia="楷体" w:hAnsi="楷体"/>
-        </w:rPr>
-        <w:t>/</w:t>
-      </w:r>
-      <w:r>
-        <w:t xml:space="preserve"> </w:t>
-      </w:r>
-      <w:r>
-        <w:rPr>
-          <w:rFonts w:ascii="楷体" w:eastAsia="楷体" w:hAnsi="楷体"/>
-        </w:rPr>
-        <w:t>module</w:t>
-      </w:r>
       <w:r>
         <w:rPr>
           <w:rFonts w:ascii="楷体" w:eastAsia="楷体" w:hAnsi="楷体"/>
@@ -4359,21 +4251,6 @@
         </w:rPr>
         <w:t>/</w:t>
       </w:r>
-      <w:r>
-        <w:t xml:space="preserve"> </w:t>
-      </w:r>
-      <w:r>
-        <w:rPr>
-          <w:rFonts w:ascii="楷体" w:eastAsia="楷体" w:hAnsi="楷体"/>
-        </w:rPr>
-        <w:t>module</w:t>
-      </w:r>
-      <w:r>
-        <w:rPr>
-          <w:rFonts w:ascii="楷体" w:eastAsia="楷体" w:hAnsi="楷体"/>
-        </w:rPr>
-        <w:t>/</w:t>
-      </w:r>
       <w:proofErr w:type="spellStart"/>
       <w:r>
         <w:rPr>
@@ -4523,21 +4400,6 @@
         </w:rPr>
         <w:t>/</w:t>
       </w:r>
-      <w:r>
-        <w:t xml:space="preserve"> </w:t>
-      </w:r>
-      <w:r>
-        <w:rPr>
-          <w:rFonts w:ascii="楷体" w:eastAsia="楷体" w:hAnsi="楷体"/>
-        </w:rPr>
-        <w:t>module</w:t>
-      </w:r>
-      <w:r>
-        <w:rPr>
-          <w:rFonts w:ascii="楷体" w:eastAsia="楷体" w:hAnsi="楷体"/>
-        </w:rPr>
-        <w:t>/</w:t>
-      </w:r>
       <w:proofErr w:type="spellStart"/>
       <w:r>
         <w:rPr>
@@ -4681,21 +4543,6 @@
         </w:rPr>
         <w:t>/</w:t>
       </w:r>
-      <w:r>
-        <w:t xml:space="preserve"> </w:t>
-      </w:r>
-      <w:r>
-        <w:rPr>
-          <w:rFonts w:ascii="楷体" w:eastAsia="楷体" w:hAnsi="楷体"/>
-        </w:rPr>
-        <w:t>module</w:t>
-      </w:r>
-      <w:r>
-        <w:rPr>
-          <w:rFonts w:ascii="楷体" w:eastAsia="楷体" w:hAnsi="楷体"/>
-        </w:rPr>
-        <w:t>/</w:t>
-      </w:r>
       <w:proofErr w:type="spellStart"/>
       <w:r>
         <w:rPr>
@@ -4843,21 +4690,6 @@
         </w:rPr>
         <w:t>/</w:t>
       </w:r>
-      <w:r>
-        <w:t xml:space="preserve"> </w:t>
-      </w:r>
-      <w:r>
-        <w:rPr>
-          <w:rFonts w:ascii="楷体" w:eastAsia="楷体" w:hAnsi="楷体"/>
-        </w:rPr>
-        <w:t>module</w:t>
-      </w:r>
-      <w:r>
-        <w:rPr>
-          <w:rFonts w:ascii="楷体" w:eastAsia="楷体" w:hAnsi="楷体"/>
-        </w:rPr>
-        <w:t>/</w:t>
-      </w:r>
       <w:proofErr w:type="spellStart"/>
       <w:r>
         <w:rPr>
@@ -5038,12 +4870,21 @@
         </w:rPr>
         <w:t>/</w:t>
       </w:r>
-      <w:proofErr w:type="spellStart"/>
-      <w:r>
-        <w:rPr>
-          <w:rFonts w:ascii="楷体" w:eastAsia="楷体" w:hAnsi="楷体"/>
+      <w:bookmarkStart w:id="0" w:name="_GoBack"/>
+      <w:bookmarkEnd w:id="0"/>
+      <w:r>
+        <w:rPr>
+          <w:rFonts w:ascii="楷体" w:eastAsia="楷体" w:hAnsi="楷体" w:hint="eastAsia"/>
           <w:color w:val="FF0000"/>
         </w:rPr>
+        <w:t>module-</w:t>
+      </w:r>
+      <w:proofErr w:type="spellStart"/>
+      <w:r>
+        <w:rPr>
+          <w:rFonts w:ascii="楷体" w:eastAsia="楷体" w:hAnsi="楷体"/>
+          <w:color w:val="FF0000"/>
+        </w:rPr>
         <w:t>ansible</w:t>
       </w:r>
       <w:proofErr w:type="spellEnd"/>
@@ -5096,23 +4937,6 @@
         <w:t>yml</w:t>
       </w:r>
       <w:proofErr w:type="spellEnd"/>
-      <w:r>
-        <w:rPr>
-          <w:rFonts w:ascii="楷体" w:eastAsia="楷体" w:hAnsi="楷体"/>
-          <w:color w:val="FF0000"/>
-        </w:rPr>
-        <w:t>/</w:t>
-      </w:r>
-      <w:r>
-        <w:t xml:space="preserve"> </w:t>
-      </w:r>
-      <w:r>
-        <w:rPr>
-          <w:rFonts w:ascii="楷体" w:eastAsia="楷体" w:hAnsi="楷体"/>
-          <w:color w:val="FF0000"/>
-        </w:rPr>
-        <w:t>module</w:t>
-      </w:r>
       <w:r>
         <w:rPr>
           <w:rFonts w:ascii="楷体" w:eastAsia="楷体" w:hAnsi="楷体"/>
@@ -5237,6 +5061,12 @@
           <w:rFonts w:ascii="楷体" w:eastAsia="楷体" w:hAnsi="楷体"/>
         </w:rPr>
         <w:t>/</w:t>
+      </w:r>
+      <w:r>
+        <w:rPr>
+          <w:rFonts w:ascii="楷体" w:eastAsia="楷体" w:hAnsi="楷体" w:hint="eastAsia"/>
+        </w:rPr>
+        <w:t>module-</w:t>
       </w:r>
       <w:proofErr w:type="spellStart"/>
       <w:r>
@@ -5769,15 +5599,146 @@
         </w:rPr>
         <w:t>/</w:t>
       </w:r>
-      <w:r>
+      <w:proofErr w:type="spellStart"/>
+      <w:r>
+        <w:rPr>
+          <w:rFonts w:ascii="楷体" w:eastAsia="楷体" w:hAnsi="楷体"/>
+        </w:rPr>
+        <w:t>sshKey.yml</w:t>
+      </w:r>
+      <w:proofErr w:type="spellEnd"/>
+    </w:p>
+    <w:p>
+      <w:pPr>
+        <w:rPr>
+          <w:rFonts w:ascii="楷体" w:eastAsia="楷体" w:hAnsi="楷体"/>
+        </w:rPr>
+      </w:pPr>
+      <w:r>
+        <w:rPr>
+          <w:rFonts w:ascii="楷体" w:eastAsia="楷体" w:hAnsi="楷体" w:hint="eastAsia"/>
+        </w:rPr>
+        <w:t>开始安装</w:t>
+      </w:r>
+    </w:p>
+    <w:p>
+      <w:pPr>
+        <w:rPr>
+          <w:rFonts w:ascii="楷体" w:eastAsia="楷体" w:hAnsi="楷体"/>
+        </w:rPr>
+      </w:pPr>
+      <w:proofErr w:type="spellStart"/>
+      <w:r>
+        <w:rPr>
+          <w:rFonts w:ascii="楷体" w:eastAsia="楷体" w:hAnsi="楷体"/>
+        </w:rPr>
+        <w:t>ansible</w:t>
+      </w:r>
+      <w:proofErr w:type="spellEnd"/>
+      <w:r>
+        <w:rPr>
+          <w:rFonts w:ascii="楷体" w:eastAsia="楷体" w:hAnsi="楷体"/>
+        </w:rPr>
+        <w:t xml:space="preserve">-playbook -i hosts </w:t>
+      </w:r>
+      <w:proofErr w:type="spellStart"/>
+      <w:r>
+        <w:rPr>
+          <w:rFonts w:ascii="楷体" w:eastAsia="楷体" w:hAnsi="楷体"/>
+        </w:rPr>
+        <w:t>yml</w:t>
+      </w:r>
+      <w:proofErr w:type="spellEnd"/>
+      <w:r>
+        <w:rPr>
+          <w:rFonts w:ascii="楷体" w:eastAsia="楷体" w:hAnsi="楷体"/>
+        </w:rPr>
+        <w:t>/</w:t>
+      </w:r>
+      <w:proofErr w:type="spellStart"/>
+      <w:r>
+        <w:rPr>
+          <w:rFonts w:ascii="楷体" w:eastAsia="楷体" w:hAnsi="楷体"/>
+        </w:rPr>
+        <w:t>install.yml</w:t>
+      </w:r>
+      <w:proofErr w:type="spellEnd"/>
+      <w:r>
+        <w:rPr>
+          <w:rFonts w:ascii="楷体" w:eastAsia="楷体" w:hAnsi="楷体" w:hint="eastAsia"/>
+        </w:rPr>
         <w:t xml:space="preserve"> </w:t>
       </w:r>
       <w:r>
         <w:rPr>
           <w:rFonts w:ascii="楷体" w:eastAsia="楷体" w:hAnsi="楷体"/>
         </w:rPr>
-        <w:t>module</w:t>
-      </w:r>
+        <w:t>–</w:t>
+      </w:r>
+      <w:r>
+        <w:rPr>
+          <w:rFonts w:ascii="楷体" w:eastAsia="楷体" w:hAnsi="楷体" w:hint="eastAsia"/>
+        </w:rPr>
+        <w:t>l 加上需要扩展的</w:t>
+      </w:r>
+      <w:proofErr w:type="spellStart"/>
+      <w:r>
+        <w:rPr>
+          <w:rFonts w:ascii="楷体" w:eastAsia="楷体" w:hAnsi="楷体" w:hint="eastAsia"/>
+        </w:rPr>
+        <w:t>ip</w:t>
+      </w:r>
+      <w:proofErr w:type="spellEnd"/>
+    </w:p>
+    <w:p>
+      <w:pPr>
+        <w:rPr>
+          <w:rFonts w:ascii="楷体" w:eastAsia="楷体" w:hAnsi="楷体"/>
+        </w:rPr>
+      </w:pPr>
+      <w:r>
+        <w:rPr>
+          <w:rFonts w:ascii="楷体" w:eastAsia="楷体" w:hAnsi="楷体" w:hint="eastAsia"/>
+        </w:rPr>
+        <w:t>比如：</w:t>
+      </w:r>
+    </w:p>
+    <w:p>
+      <w:pPr>
+        <w:rPr>
+          <w:rFonts w:ascii="楷体" w:eastAsia="楷体" w:hAnsi="楷体"/>
+        </w:rPr>
+      </w:pPr>
+      <w:proofErr w:type="spellStart"/>
+      <w:proofErr w:type="gramStart"/>
+      <w:r>
+        <w:rPr>
+          <w:rFonts w:ascii="楷体" w:eastAsia="楷体" w:hAnsi="楷体"/>
+        </w:rPr>
+        <w:t>ansible</w:t>
+      </w:r>
+      <w:proofErr w:type="spellEnd"/>
+      <w:r>
+        <w:rPr>
+          <w:rFonts w:ascii="楷体" w:eastAsia="楷体" w:hAnsi="楷体"/>
+        </w:rPr>
+        <w:t>-playbook</w:t>
+      </w:r>
+      <w:proofErr w:type="gramEnd"/>
+      <w:r>
+        <w:rPr>
+          <w:rFonts w:ascii="楷体" w:eastAsia="楷体" w:hAnsi="楷体"/>
+        </w:rPr>
+        <w:t xml:space="preserve"> -i hosts </w:t>
+      </w:r>
+      <w:proofErr w:type="spellStart"/>
+      <w:r>
+        <w:rPr>
+          <w:rFonts w:ascii="楷体" w:eastAsia="楷体" w:hAnsi="楷体"/>
+        </w:rPr>
+        <w:t>yml</w:t>
+      </w:r>
+      <w:proofErr w:type="spellEnd"/>
       <w:r>
         <w:rPr>
           <w:rFonts w:ascii="楷体" w:eastAsia="楷体" w:hAnsi="楷体"/>
@@ -5789,196 +5750,26 @@
         <w:rPr>
           <w:rFonts w:ascii="楷体" w:eastAsia="楷体" w:hAnsi="楷体"/>
         </w:rPr>
-        <w:t>sshKey.yml</w:t>
-      </w:r>
-      <w:proofErr w:type="spellEnd"/>
-    </w:p>
-    <w:p>
-      <w:pPr>
-        <w:rPr>
-          <w:rFonts w:ascii="楷体" w:eastAsia="楷体" w:hAnsi="楷体"/>
-        </w:rPr>
-      </w:pPr>
-      <w:r>
-        <w:rPr>
-          <w:rFonts w:ascii="楷体" w:eastAsia="楷体" w:hAnsi="楷体" w:hint="eastAsia"/>
-        </w:rPr>
-        <w:t>开始安装</w:t>
-      </w:r>
-    </w:p>
-    <w:p>
-      <w:pPr>
-        <w:rPr>
-          <w:rFonts w:ascii="楷体" w:eastAsia="楷体" w:hAnsi="楷体" w:hint="eastAsia"/>
-        </w:rPr>
-      </w:pPr>
-      <w:proofErr w:type="spellStart"/>
-      <w:r>
-        <w:rPr>
-          <w:rFonts w:ascii="楷体" w:eastAsia="楷体" w:hAnsi="楷体"/>
-        </w:rPr>
-        <w:t>ansible</w:t>
-      </w:r>
-      <w:proofErr w:type="spellEnd"/>
-      <w:r>
-        <w:rPr>
-          <w:rFonts w:ascii="楷体" w:eastAsia="楷体" w:hAnsi="楷体"/>
-        </w:rPr>
-        <w:t xml:space="preserve">-playbook -i hosts </w:t>
-      </w:r>
-      <w:proofErr w:type="spellStart"/>
-      <w:r>
-        <w:rPr>
-          <w:rFonts w:ascii="楷体" w:eastAsia="楷体" w:hAnsi="楷体"/>
-        </w:rPr>
-        <w:t>yml</w:t>
-      </w:r>
-      <w:proofErr w:type="spellEnd"/>
-      <w:r>
-        <w:rPr>
-          <w:rFonts w:ascii="楷体" w:eastAsia="楷体" w:hAnsi="楷体"/>
-        </w:rPr>
-        <w:t>/</w:t>
-      </w:r>
-      <w:r>
+        <w:t>install.yml</w:t>
+      </w:r>
+      <w:proofErr w:type="spellEnd"/>
+      <w:r>
+        <w:rPr>
+          <w:rFonts w:ascii="楷体" w:eastAsia="楷体" w:hAnsi="楷体" w:hint="eastAsia"/>
+        </w:rPr>
         <w:t xml:space="preserve"> </w:t>
       </w:r>
       <w:r>
         <w:rPr>
           <w:rFonts w:ascii="楷体" w:eastAsia="楷体" w:hAnsi="楷体"/>
         </w:rPr>
-        <w:t>module/</w:t>
-      </w:r>
-      <w:proofErr w:type="spellStart"/>
-      <w:r>
-        <w:rPr>
-          <w:rFonts w:ascii="楷体" w:eastAsia="楷体" w:hAnsi="楷体"/>
-        </w:rPr>
-        <w:t>install.yml</w:t>
-      </w:r>
-      <w:proofErr w:type="spellEnd"/>
-      <w:r>
-        <w:rPr>
-          <w:rFonts w:ascii="楷体" w:eastAsia="楷体" w:hAnsi="楷体" w:hint="eastAsia"/>
-        </w:rPr>
-        <w:t xml:space="preserve"> </w:t>
-      </w:r>
-      <w:r>
-        <w:rPr>
-          <w:rFonts w:ascii="楷体" w:eastAsia="楷体" w:hAnsi="楷体"/>
-        </w:rPr>
         <w:t>–</w:t>
       </w:r>
       <w:r>
         <w:rPr>
           <w:rFonts w:ascii="楷体" w:eastAsia="楷体" w:hAnsi="楷体" w:hint="eastAsia"/>
         </w:rPr>
-        <w:t>l 加上需要扩展的</w:t>
-      </w:r>
-      <w:proofErr w:type="spellStart"/>
-      <w:r>
-        <w:rPr>
-          <w:rFonts w:ascii="楷体" w:eastAsia="楷体" w:hAnsi="楷体" w:hint="eastAsia"/>
-        </w:rPr>
-        <w:t>ip</w:t>
-      </w:r>
-      <w:proofErr w:type="spellEnd"/>
-    </w:p>
-    <w:p>
-      <w:pPr>
-        <w:rPr>
-          <w:rFonts w:ascii="楷体" w:eastAsia="楷体" w:hAnsi="楷体" w:hint="eastAsia"/>
-        </w:rPr>
-      </w:pPr>
-      <w:r>
-        <w:rPr>
-          <w:rFonts w:ascii="楷体" w:eastAsia="楷体" w:hAnsi="楷体" w:hint="eastAsia"/>
-        </w:rPr>
-        <w:t>比如：</w:t>
-      </w:r>
-    </w:p>
-    <w:p>
-      <w:pPr>
-        <w:rPr>
-          <w:rFonts w:ascii="楷体" w:eastAsia="楷体" w:hAnsi="楷体"/>
-        </w:rPr>
-      </w:pPr>
-      <w:proofErr w:type="spellStart"/>
-      <w:proofErr w:type="gramStart"/>
-      <w:r>
-        <w:rPr>
-          <w:rFonts w:ascii="楷体" w:eastAsia="楷体" w:hAnsi="楷体"/>
-        </w:rPr>
-        <w:t>ansible</w:t>
-      </w:r>
-      <w:proofErr w:type="spellEnd"/>
-      <w:r>
-        <w:rPr>
-          <w:rFonts w:ascii="楷体" w:eastAsia="楷体" w:hAnsi="楷体"/>
-        </w:rPr>
-        <w:t>-playbook</w:t>
-      </w:r>
-      <w:proofErr w:type="gramEnd"/>
-      <w:r>
-        <w:rPr>
-          <w:rFonts w:ascii="楷体" w:eastAsia="楷体" w:hAnsi="楷体"/>
-        </w:rPr>
-        <w:t xml:space="preserve"> -i hosts </w:t>
-      </w:r>
-      <w:proofErr w:type="spellStart"/>
-      <w:r>
-        <w:rPr>
-          <w:rFonts w:ascii="楷体" w:eastAsia="楷体" w:hAnsi="楷体"/>
-        </w:rPr>
-        <w:t>yml</w:t>
-      </w:r>
-      <w:proofErr w:type="spellEnd"/>
-      <w:r>
-        <w:rPr>
-          <w:rFonts w:ascii="楷体" w:eastAsia="楷体" w:hAnsi="楷体"/>
-        </w:rPr>
-        <w:t>/</w:t>
-      </w:r>
-      <w:r>
-        <w:t xml:space="preserve"> </w:t>
-      </w:r>
-      <w:r>
-        <w:rPr>
-          <w:rFonts w:ascii="楷体" w:eastAsia="楷体" w:hAnsi="楷体"/>
-        </w:rPr>
-        <w:t>module/</w:t>
-      </w:r>
-      <w:proofErr w:type="spellStart"/>
-      <w:r>
-        <w:rPr>
-          <w:rFonts w:ascii="楷体" w:eastAsia="楷体" w:hAnsi="楷体"/>
-        </w:rPr>
-        <w:t>install.yml</w:t>
-      </w:r>
-      <w:proofErr w:type="spellEnd"/>
-      <w:r>
-        <w:rPr>
-          <w:rFonts w:ascii="楷体" w:eastAsia="楷体" w:hAnsi="楷体" w:hint="eastAsia"/>
-        </w:rPr>
-        <w:t xml:space="preserve"> </w:t>
-      </w:r>
-      <w:r>
-        <w:rPr>
-          <w:rFonts w:ascii="楷体" w:eastAsia="楷体" w:hAnsi="楷体"/>
-        </w:rPr>
-        <w:t>–</w:t>
-      </w:r>
-      <w:r>
-        <w:rPr>
-          <w:rFonts w:ascii="楷体" w:eastAsia="楷体" w:hAnsi="楷体" w:hint="eastAsia"/>
-        </w:rPr>
-        <w:t>l</w:t>
-      </w:r>
-      <w:r>
-        <w:rPr>
-          <w:rFonts w:ascii="楷体" w:eastAsia="楷体" w:hAnsi="楷体" w:hint="eastAsia"/>
-        </w:rPr>
-        <w:t xml:space="preserve"> 172.18.18.151,172.18.18.152</w:t>
+        <w:t>l 172.18.18.151,172.18.18.152</w:t>
       </w:r>
     </w:p>
     <w:p>
@@ -5986,7 +5777,7 @@
         <w:pStyle w:val="a7"/>
         <w:jc w:val="both"/>
         <w:rPr>
-          <w:rFonts w:ascii="楷体" w:eastAsia="楷体" w:hAnsi="楷体"/>
+          <w:rFonts w:ascii="楷体" w:eastAsia="楷体" w:hAnsi="楷体" w:hint="eastAsia"/>
           <w:sz w:val="21"/>
           <w:szCs w:val="21"/>
         </w:rPr>
@@ -6011,19 +5802,131 @@
     <w:p>
       <w:pPr>
         <w:rPr>
-          <w:rFonts w:ascii="楷体" w:eastAsia="楷体" w:hAnsi="楷体"/>
-        </w:rPr>
-      </w:pPr>
-      <w:proofErr w:type="spellStart"/>
+          <w:rFonts w:hint="eastAsia"/>
+        </w:rPr>
+      </w:pPr>
       <w:proofErr w:type="gramStart"/>
       <w:r>
-        <w:rPr>
-          <w:rFonts w:ascii="楷体" w:eastAsia="楷体" w:hAnsi="楷体"/>
-        </w:rPr>
+        <w:t xml:space="preserve">cd </w:t>
+      </w:r>
+      <w:r>
+        <w:rPr>
+          <w:rFonts w:hint="eastAsia"/>
+        </w:rPr>
+        <w:t xml:space="preserve"> </w:t>
+      </w:r>
+      <w:r>
+        <w:t>/</w:t>
+      </w:r>
+      <w:proofErr w:type="gramEnd"/>
+      <w:r>
+        <w:t>opt/</w:t>
+      </w:r>
+      <w:proofErr w:type="spellStart"/>
+      <w:r>
+        <w:t>Go</w:t>
+      </w:r>
+      <w:r>
+        <w:rPr>
+          <w:rFonts w:hint="eastAsia"/>
+        </w:rPr>
+        <w:t>S</w:t>
+      </w:r>
+      <w:r>
+        <w:t>unBigDataDeploy</w:t>
+      </w:r>
+      <w:proofErr w:type="spellEnd"/>
+      <w:r>
+        <w:t>/service-</w:t>
+      </w:r>
+      <w:proofErr w:type="spellStart"/>
+      <w:r>
         <w:t>ansible</w:t>
       </w:r>
       <w:proofErr w:type="spellEnd"/>
       <w:r>
+        <w:t>/</w:t>
+      </w:r>
+    </w:p>
+    <w:p>
+      <w:pPr>
+        <w:rPr>
+          <w:rFonts w:hint="eastAsia"/>
+        </w:rPr>
+      </w:pPr>
+      <w:proofErr w:type="gramStart"/>
+      <w:r>
+        <w:rPr>
+          <w:rFonts w:hint="eastAsia"/>
+        </w:rPr>
+        <w:t>vim</w:t>
+      </w:r>
+      <w:proofErr w:type="gramEnd"/>
+      <w:r>
+        <w:rPr>
+          <w:rFonts w:hint="eastAsia"/>
+        </w:rPr>
+        <w:t xml:space="preserve"> hosts</w:t>
+      </w:r>
+    </w:p>
+    <w:p>
+      <w:r>
+        <w:rPr>
+          <w:noProof/>
+        </w:rPr>
+        <w:drawing>
+          <wp:inline distT="0" distB="0" distL="0" distR="0" wp14:anchorId="032014E0" wp14:editId="6AD5A9E5">
+            <wp:extent cx="2131731" cy="1974720"/>
+            <wp:effectExtent l="0" t="0" r="1905" b="6985"/>
+            <wp:docPr id="2" name="图片 2"/>
+            <wp:cNvGraphicFramePr>
+              <a:graphicFrameLocks xmlns:a="http://schemas.openxmlformats.org/drawingml/2006/main" noChangeAspect="1"/>
+            </wp:cNvGraphicFramePr>
+            <a:graphic xmlns:a="http://schemas.openxmlformats.org/drawingml/2006/main">
+              <a:graphicData uri="http://schemas.openxmlformats.org/drawingml/2006/picture">
+                <pic:pic xmlns:pic="http://schemas.openxmlformats.org/drawingml/2006/picture">
+                  <pic:nvPicPr>
+                    <pic:cNvPr id="0" name=""/>
+                    <pic:cNvPicPr/>
+                  </pic:nvPicPr>
+                  <pic:blipFill>
+                    <a:blip r:embed="rId26"/>
+                    <a:stretch>
+                      <a:fillRect/>
+                    </a:stretch>
+                  </pic:blipFill>
+                  <pic:spPr>
+                    <a:xfrm>
+                      <a:off x="0" y="0"/>
+                      <a:ext cx="2133538" cy="1976394"/>
+                    </a:xfrm>
+                    <a:prstGeom prst="rect">
+                      <a:avLst/>
+                    </a:prstGeom>
+                  </pic:spPr>
+                </pic:pic>
+              </a:graphicData>
+            </a:graphic>
+          </wp:inline>
+        </w:drawing>
+      </w:r>
+    </w:p>
+    <w:p>
+      <w:pPr>
+        <w:rPr>
+          <w:rFonts w:ascii="楷体" w:eastAsia="楷体" w:hAnsi="楷体"/>
+        </w:rPr>
+      </w:pPr>
+      <w:proofErr w:type="spellStart"/>
+      <w:proofErr w:type="gramStart"/>
+      <w:r>
+        <w:rPr>
+          <w:rFonts w:ascii="楷体" w:eastAsia="楷体" w:hAnsi="楷体"/>
+        </w:rPr>
+        <w:t>ansible</w:t>
+      </w:r>
+      <w:proofErr w:type="spellEnd"/>
+      <w:r>
         <w:rPr>
           <w:rFonts w:ascii="楷体" w:eastAsia="楷体" w:hAnsi="楷体"/>
         </w:rPr>
@@ -6050,21 +5953,24 @@
         </w:rPr>
         <w:t>/</w:t>
       </w:r>
-      <w:r>
-        <w:t xml:space="preserve"> </w:t>
-      </w:r>
-      <w:r>
-        <w:rPr>
-          <w:rFonts w:ascii="楷体" w:eastAsia="楷体" w:hAnsi="楷体"/>
-        </w:rPr>
-        <w:t>module/</w:t>
-      </w:r>
-      <w:proofErr w:type="spellStart"/>
-      <w:r>
-        <w:rPr>
-          <w:rFonts w:ascii="楷体" w:eastAsia="楷体" w:hAnsi="楷体"/>
-        </w:rPr>
-        <w:t>start.yml</w:t>
+      <w:proofErr w:type="spellStart"/>
+      <w:r>
+        <w:rPr>
+          <w:rFonts w:ascii="楷体" w:eastAsia="楷体" w:hAnsi="楷体"/>
+        </w:rPr>
+        <w:t>s</w:t>
+      </w:r>
+      <w:r>
+        <w:rPr>
+          <w:rFonts w:ascii="楷体" w:eastAsia="楷体" w:hAnsi="楷体" w:hint="eastAsia"/>
+        </w:rPr>
+        <w:t>ervicesS</w:t>
+      </w:r>
+      <w:r>
+        <w:rPr>
+          <w:rFonts w:ascii="楷体" w:eastAsia="楷体" w:hAnsi="楷体"/>
+        </w:rPr>
+        <w:t>tart.yml</w:t>
       </w:r>
       <w:proofErr w:type="spellEnd"/>
     </w:p>
@@ -6094,7 +6000,7 @@
                     <pic:cNvPicPr/>
                   </pic:nvPicPr>
                   <pic:blipFill>
-                    <a:blip r:embed="rId26"/>
+                    <a:blip r:embed="rId27"/>
                     <a:stretch>
                       <a:fillRect/>
                     </a:stretch>
@@ -6150,6 +6056,7 @@
         </w:rPr>
       </w:pPr>
       <w:proofErr w:type="spellStart"/>
+      <w:proofErr w:type="gramStart"/>
       <w:r>
         <w:rPr>
           <w:rFonts w:ascii="楷体" w:eastAsia="楷体" w:hAnsi="楷体"/>
@@ -6161,7 +6068,14 @@
         <w:rPr>
           <w:rFonts w:ascii="楷体" w:eastAsia="楷体" w:hAnsi="楷体"/>
         </w:rPr>
-        <w:t xml:space="preserve">-playbook -i hosts </w:t>
+        <w:t>-playbook</w:t>
+      </w:r>
+      <w:proofErr w:type="gramEnd"/>
+      <w:r>
+        <w:rPr>
+          <w:rFonts w:ascii="楷体" w:eastAsia="楷体" w:hAnsi="楷体"/>
+        </w:rPr>
+        <w:t xml:space="preserve"> -i hosts </w:t>
       </w:r>
       <w:proofErr w:type="spellStart"/>
       <w:r>
@@ -6177,23 +6091,24 @@
         </w:rPr>
         <w:t>/</w:t>
       </w:r>
-      <w:r>
-        <w:t xml:space="preserve"> </w:t>
-      </w:r>
-      <w:r>
-        <w:rPr>
-          <w:rFonts w:ascii="楷体" w:eastAsia="楷体" w:hAnsi="楷体"/>
-        </w:rPr>
-        <w:t>module/</w:t>
-      </w:r>
-      <w:bookmarkStart w:id="0" w:name="_GoBack"/>
-      <w:bookmarkEnd w:id="0"/>
-      <w:proofErr w:type="spellStart"/>
-      <w:r>
-        <w:rPr>
-          <w:rFonts w:ascii="楷体" w:eastAsia="楷体" w:hAnsi="楷体"/>
-        </w:rPr>
-        <w:t>st</w:t>
+      <w:proofErr w:type="spellStart"/>
+      <w:r>
+        <w:rPr>
+          <w:rFonts w:ascii="楷体" w:eastAsia="楷体" w:hAnsi="楷体"/>
+        </w:rPr>
+        <w:t>s</w:t>
+      </w:r>
+      <w:r>
+        <w:rPr>
+          <w:rFonts w:ascii="楷体" w:eastAsia="楷体" w:hAnsi="楷体" w:hint="eastAsia"/>
+        </w:rPr>
+        <w:t>ervicesS</w:t>
+      </w:r>
+      <w:r>
+        <w:rPr>
+          <w:rFonts w:ascii="楷体" w:eastAsia="楷体" w:hAnsi="楷体"/>
+        </w:rPr>
+        <w:t>t</w:t>
       </w:r>
       <w:r>
         <w:rPr>
@@ -6235,7 +6150,7 @@
                     <pic:cNvPicPr/>
                   </pic:nvPicPr>
                   <pic:blipFill>
-                    <a:blip r:embed="rId27"/>
+                    <a:blip r:embed="rId28"/>
                     <a:stretch>
                       <a:fillRect/>
                     </a:stretch>
@@ -8870,7 +8785,7 @@
   <a:extraClrSchemeLst/>
   <a:extLst>
     <a:ext uri="{05A4C25C-085E-4340-85A3-A5531E510DB2}">
-      <thm15:themeFamily xmlns="" xmlns:thm15="http://schemas.microsoft.com/office/thememl/2012/main" name="Office Theme" id="{62F939B6-93AF-4DB8-9C6B-D6C7DFDC589F}" vid="{4A3C46E8-61CC-4603-A589-7422A47A8E4A}"/>
+      <thm15:themeFamily xmlns:thm15="http://schemas.microsoft.com/office/thememl/2012/main" xmlns="" name="Office Theme" id="{62F939B6-93AF-4DB8-9C6B-D6C7DFDC589F}" vid="{4A3C46E8-61CC-4603-A589-7422A47A8E4A}"/>
     </a:ext>
   </a:extLst>
 </a:theme>

</xml_diff>